<commit_message>
fix error by using setInternet2(TRUE) to download from https, when did this change
</commit_message>
<xml_diff>
--- a/soil_reports/pedon_summary_by_taxonname_Instructions.docx
+++ b/soil_reports/pedon_summary_by_taxonname_Instructions.docx
@@ -867,13 +867,7 @@
         <w:rPr>
           <w:rFonts w:ascii="Lucida Console" w:hAnsi="Lucida Console" w:cs="Courier New"/>
         </w:rPr>
-        <w:t>,</w:t>
-      </w:r>
-      <w:r>
-        <w:rPr>
-          <w:rFonts w:ascii="Lucida Console" w:hAnsi="Lucida Console" w:cs="Courier New"/>
-        </w:rPr>
-        <w:t xml:space="preserve"> </w:t>
+        <w:t xml:space="preserve">, </w:t>
       </w:r>
       <w:r>
         <w:rPr>
@@ -1159,7 +1153,6 @@
           <w:shd w:val="clear" w:color="auto" w:fill="E1E2E5"/>
         </w:rPr>
       </w:pPr>
-      <w:bookmarkStart w:id="26" w:name="_GoBack"/>
       <w:proofErr w:type="spellStart"/>
       <w:proofErr w:type="gramStart"/>
       <w:r>
@@ -1338,6 +1331,45 @@
           <w:shd w:val="clear" w:color="auto" w:fill="E1E2E5"/>
         </w:rPr>
         <w:t># Download latest report and rules</w:t>
+      </w:r>
+    </w:p>
+    <w:p>
+      <w:pPr>
+        <w:pStyle w:val="HTMLPreformatted"/>
+        <w:pBdr>
+          <w:top w:val="single" w:sz="4" w:space="1" w:color="auto"/>
+          <w:left w:val="single" w:sz="4" w:space="4" w:color="auto"/>
+          <w:bottom w:val="single" w:sz="4" w:space="1" w:color="auto"/>
+          <w:right w:val="single" w:sz="4" w:space="4" w:color="auto"/>
+        </w:pBdr>
+        <w:wordWrap w:val="0"/>
+        <w:rPr>
+          <w:rStyle w:val="gewyw5ybidb"/>
+          <w:rFonts w:ascii="Lucida Console" w:hAnsi="Lucida Console"/>
+          <w:sz w:val="22"/>
+          <w:shd w:val="clear" w:color="auto" w:fill="E1E2E5"/>
+        </w:rPr>
+      </w:pPr>
+      <w:bookmarkStart w:id="26" w:name="_GoBack"/>
+      <w:proofErr w:type="gramStart"/>
+      <w:r>
+        <w:rPr>
+          <w:rStyle w:val="gewyw5ybidb"/>
+          <w:rFonts w:ascii="Lucida Console" w:hAnsi="Lucida Console"/>
+          <w:sz w:val="22"/>
+          <w:shd w:val="clear" w:color="auto" w:fill="E1E2E5"/>
+        </w:rPr>
+        <w:t>setInternet2(</w:t>
+      </w:r>
+      <w:proofErr w:type="gramEnd"/>
+      <w:r>
+        <w:rPr>
+          <w:rStyle w:val="gewyw5ybidb"/>
+          <w:rFonts w:ascii="Lucida Console" w:hAnsi="Lucida Console"/>
+          <w:sz w:val="22"/>
+          <w:shd w:val="clear" w:color="auto" w:fill="E1E2E5"/>
+        </w:rPr>
+        <w:t>TRUE)</w:t>
       </w:r>
     </w:p>
     <w:p>
@@ -2041,6 +2073,7 @@
         </w:numPr>
       </w:pPr>
       <w:r>
+        <w:lastRenderedPageBreak/>
         <w:t xml:space="preserve">Check or create a </w:t>
       </w:r>
       <w:proofErr w:type="spellStart"/>
@@ -2089,7 +2122,6 @@
         <w:rPr>
           <w:noProof/>
         </w:rPr>
-        <w:lastRenderedPageBreak/>
         <w:drawing>
           <wp:inline distT="0" distB="0" distL="0" distR="0" wp14:anchorId="05ED5BFB" wp14:editId="287D368C">
             <wp:extent cx="3473473" cy="1612900"/>
@@ -2203,14 +2235,27 @@
       <w:r>
         <w:t xml:space="preserve">Figure </w:t>
       </w:r>
-      <w:fldSimple w:instr=" SEQ Figure \* ARABIC ">
-        <w:r>
-          <w:rPr>
-            <w:noProof/>
-          </w:rPr>
-          <w:t>1</w:t>
-        </w:r>
-      </w:fldSimple>
+      <w:r>
+        <w:fldChar w:fldCharType="begin"/>
+      </w:r>
+      <w:r>
+        <w:instrText xml:space="preserve"> SEQ Figure \* ARABIC </w:instrText>
+      </w:r>
+      <w:r>
+        <w:fldChar w:fldCharType="separate"/>
+      </w:r>
+      <w:r>
+        <w:rPr>
+          <w:noProof/>
+        </w:rPr>
+        <w:t>1</w:t>
+      </w:r>
+      <w:r>
+        <w:rPr>
+          <w:noProof/>
+        </w:rPr>
+        <w:fldChar w:fldCharType="end"/>
+      </w:r>
       <w:r>
         <w:t>: Example of patch matching file for Genesee.</w:t>
       </w:r>
@@ -2544,14 +2589,27 @@
       <w:r>
         <w:t xml:space="preserve">Figure </w:t>
       </w:r>
-      <w:fldSimple w:instr=" SEQ Figure \* ARABIC ">
-        <w:r>
-          <w:rPr>
-            <w:noProof/>
-          </w:rPr>
-          <w:t>2</w:t>
-        </w:r>
-      </w:fldSimple>
+      <w:r>
+        <w:fldChar w:fldCharType="begin"/>
+      </w:r>
+      <w:r>
+        <w:instrText xml:space="preserve"> SEQ Figure \* ARABIC </w:instrText>
+      </w:r>
+      <w:r>
+        <w:fldChar w:fldCharType="separate"/>
+      </w:r>
+      <w:r>
+        <w:rPr>
+          <w:noProof/>
+        </w:rPr>
+        <w:t>2</w:t>
+      </w:r>
+      <w:r>
+        <w:rPr>
+          <w:noProof/>
+        </w:rPr>
+        <w:fldChar w:fldCharType="end"/>
+      </w:r>
       <w:r>
         <w:t xml:space="preserve">: Example from the </w:t>
       </w:r>
@@ -2617,14 +2675,27 @@
       <w:r>
         <w:t xml:space="preserve">Figure </w:t>
       </w:r>
-      <w:fldSimple w:instr=" SEQ Figure \* ARABIC ">
-        <w:r>
-          <w:rPr>
-            <w:noProof/>
-          </w:rPr>
-          <w:t>3</w:t>
-        </w:r>
-      </w:fldSimple>
+      <w:r>
+        <w:fldChar w:fldCharType="begin"/>
+      </w:r>
+      <w:r>
+        <w:instrText xml:space="preserve"> SEQ Figure \* ARABIC </w:instrText>
+      </w:r>
+      <w:r>
+        <w:fldChar w:fldCharType="separate"/>
+      </w:r>
+      <w:r>
+        <w:rPr>
+          <w:noProof/>
+        </w:rPr>
+        <w:t>3</w:t>
+      </w:r>
+      <w:r>
+        <w:rPr>
+          <w:noProof/>
+        </w:rPr>
+        <w:fldChar w:fldCharType="end"/>
+      </w:r>
       <w:r>
         <w:t xml:space="preserve">: Example from the </w:t>
       </w:r>
@@ -4267,6 +4338,12 @@
 </file>
 
 <file path=customXml/item2.xml><?xml version="1.0" encoding="utf-8"?>
+<p:properties xmlns:p="http://schemas.microsoft.com/office/2006/metadata/properties" xmlns:xsi="http://www.w3.org/2001/XMLSchema-instance" xmlns:pc="http://schemas.microsoft.com/office/infopath/2007/PartnerControls">
+  <documentManagement/>
+</p:properties>
+</file>
+
+<file path=customXml/item3.xml><?xml version="1.0" encoding="utf-8"?>
 <ct:contentTypeSchema xmlns:ct="http://schemas.microsoft.com/office/2006/metadata/contentType" xmlns:ma="http://schemas.microsoft.com/office/2006/metadata/properties/metaAttributes" ct:_="" ma:_="" ma:contentTypeName="Document" ma:contentTypeID="0x010100F7544C00D3057743BE3B387AE5A0CB65" ma:contentTypeVersion="1" ma:contentTypeDescription="Create a new document." ma:contentTypeScope="" ma:versionID="b17c8be260b5d39b73de4b53bd70560c">
   <xsd:schema xmlns:xsd="http://www.w3.org/2001/XMLSchema" xmlns:xs="http://www.w3.org/2001/XMLSchema" xmlns:p="http://schemas.microsoft.com/office/2006/metadata/properties" targetNamespace="http://schemas.microsoft.com/office/2006/metadata/properties" ma:root="true" ma:fieldsID="c108c2528f967cc22e90e6b62a496d73">
     <xsd:element name="properties">
@@ -4380,12 +4457,6 @@
 </ct:contentTypeSchema>
 </file>
 
-<file path=customXml/item3.xml><?xml version="1.0" encoding="utf-8"?>
-<p:properties xmlns:p="http://schemas.microsoft.com/office/2006/metadata/properties" xmlns:xsi="http://www.w3.org/2001/XMLSchema-instance" xmlns:pc="http://schemas.microsoft.com/office/infopath/2007/PartnerControls">
-  <documentManagement/>
-</p:properties>
-</file>
-
 <file path=customXml/itemProps1.xml><?xml version="1.0" encoding="utf-8"?>
 <ds:datastoreItem xmlns:ds="http://schemas.openxmlformats.org/officeDocument/2006/customXml" ds:itemID="{553600BD-3A0D-47BE-B29C-54585744D64D}">
   <ds:schemaRefs>
@@ -4395,6 +4466,15 @@
 </file>
 
 <file path=customXml/itemProps2.xml><?xml version="1.0" encoding="utf-8"?>
+<ds:datastoreItem xmlns:ds="http://schemas.openxmlformats.org/officeDocument/2006/customXml" ds:itemID="{9CD85A39-0A29-47BB-AF9E-777A3E6AD76E}">
+  <ds:schemaRefs>
+    <ds:schemaRef ds:uri="http://schemas.microsoft.com/office/2006/metadata/properties"/>
+    <ds:schemaRef ds:uri="http://schemas.microsoft.com/office/infopath/2007/PartnerControls"/>
+  </ds:schemaRefs>
+</ds:datastoreItem>
+</file>
+
+<file path=customXml/itemProps3.xml><?xml version="1.0" encoding="utf-8"?>
 <ds:datastoreItem xmlns:ds="http://schemas.openxmlformats.org/officeDocument/2006/customXml" ds:itemID="{F3323B53-4DF8-440B-81A9-DEEC167F0D5F}">
   <ds:schemaRefs>
     <ds:schemaRef ds:uri="http://schemas.microsoft.com/office/2006/metadata/contentType"/>
@@ -4408,19 +4488,4 @@
     <ds:schemaRef ds:uri="http://schemas.microsoft.com/office/infopath/2007/PartnerControls"/>
   </ds:schemaRefs>
 </ds:datastoreItem>
-</file>
-
-<file path=customXml/itemProps3.xml><?xml version="1.0" encoding="utf-8"?>
-<ds:datastoreItem xmlns:ds="http://schemas.openxmlformats.org/officeDocument/2006/customXml" ds:itemID="{9CD85A39-0A29-47BB-AF9E-777A3E6AD76E}">
-  <ds:schemaRefs>
-    <ds:schemaRef ds:uri="http://purl.org/dc/dcmitype/"/>
-    <ds:schemaRef ds:uri="http://schemas.microsoft.com/office/2006/metadata/properties"/>
-    <ds:schemaRef ds:uri="http://schemas.openxmlformats.org/package/2006/metadata/core-properties"/>
-    <ds:schemaRef ds:uri="http://purl.org/dc/terms/"/>
-    <ds:schemaRef ds:uri="http://schemas.microsoft.com/office/2006/documentManagement/types"/>
-    <ds:schemaRef ds:uri="http://purl.org/dc/elements/1.1/"/>
-    <ds:schemaRef ds:uri="http://www.w3.org/XML/1998/namespace"/>
-    <ds:schemaRef ds:uri="http://schemas.microsoft.com/office/infopath/2007/PartnerControls"/>
-  </ds:schemaRefs>
-</ds:datastoreItem>
 </file>
</xml_diff>